<commit_message>
Merging the two files through import command
</commit_message>
<xml_diff>
--- a/SampleResume.docx
+++ b/SampleResume.docx
@@ -28,37 +28,30 @@
       <w:pPr>
         <w:pStyle w:val="ContactInfo"/>
       </w:pPr>
-      <w:bookmarkStart w:id="0" w:name="_GoBack"/>
-      <w:bookmarkEnd w:id="0"/>
       <w:r>
         <w:t>XXXEMAILXXX</w:t>
       </w:r>
+      <w:r>
+        <w:t xml:space="preserve"> | XXXPHONENUMBERXXX</w:t>
+      </w:r>
     </w:p>
-    <w:sdt>
-      <w:sdtPr>
-        <w:id w:val="-1179423465"/>
-        <w:placeholder>
-          <w:docPart w:val="4A85CDA52EDB8648BA83A17C951DF37F"/>
-        </w:placeholder>
-        <w:temporary/>
-        <w:showingPlcHdr/>
-        <w15:appearance w15:val="hidden"/>
-      </w:sdtPr>
-      <w:sdtEndPr/>
-      <w:sdtContent>
-        <w:p>
-          <w:pPr>
-            <w:pStyle w:val="Heading1"/>
-          </w:pPr>
-          <w:r>
-            <w:t>Objective</w:t>
-          </w:r>
-        </w:p>
-      </w:sdtContent>
-    </w:sdt>
+    <w:p>
+      <w:pPr>
+        <w:pStyle w:val="Heading1"/>
+      </w:pPr>
+      <w:r>
+        <w:t>EDUCATION</w:t>
+      </w:r>
+    </w:p>
     <w:p>
       <w:r>
-        <w:t>XXXOBJECTIVEXXX</w:t>
+        <w:t>XX</w:t>
+      </w:r>
+      <w:r>
+        <w:t>XEDUCATION</w:t>
+      </w:r>
+      <w:r>
+        <w:t>XXX</w:t>
       </w:r>
     </w:p>
     <w:sdt>
@@ -83,173 +76,67 @@
         </w:p>
       </w:sdtContent>
     </w:sdt>
-    <w:sdt>
-      <w:sdtPr>
-        <w:id w:val="1922449927"/>
-        <w:placeholder>
-          <w:docPart w:val="37A32A9BFCF3234C90EAEB64E58766F2"/>
-        </w:placeholder>
-        <w:temporary/>
-        <w:showingPlcHdr/>
-        <w15:appearance w15:val="hidden"/>
-      </w:sdtPr>
-      <w:sdtEndPr/>
-      <w:sdtContent>
-        <w:p>
-          <w:r>
-            <w:t>Name of Employer</w:t>
-          </w:r>
-        </w:p>
-      </w:sdtContent>
-    </w:sdt>
-    <w:sdt>
-      <w:sdtPr>
-        <w:id w:val="256341102"/>
-        <w:placeholder>
-          <w:docPart w:val="978C1B9ED9D36C45906AB502316FCB08"/>
-        </w:placeholder>
-        <w:temporary/>
-        <w:showingPlcHdr/>
-        <w15:appearance w15:val="hidden"/>
-      </w:sdtPr>
-      <w:sdtEndPr/>
-      <w:sdtContent>
-        <w:p>
-          <w:r>
-            <w:t>Job Title | Dates of Employment</w:t>
-          </w:r>
-        </w:p>
-      </w:sdtContent>
-    </w:sdt>
-    <w:sdt>
-      <w:sdtPr>
-        <w:id w:val="1615867379"/>
-        <w:placeholder>
-          <w:docPart w:val="19C876666DF80747859E29709C45CE0A"/>
-        </w:placeholder>
-        <w:temporary/>
-        <w:showingPlcHdr/>
-        <w15:appearance w15:val="hidden"/>
-      </w:sdtPr>
-      <w:sdtEndPr/>
-      <w:sdtContent>
-        <w:p>
-          <w:pPr>
-            <w:pStyle w:val="ListBullet"/>
-          </w:pPr>
-          <w:r>
-            <w:t>This is the place for a brief summary of your key responsibilities and most stellar accomplishments.</w:t>
-          </w:r>
-        </w:p>
-        <w:p>
-          <w:pPr>
-            <w:pStyle w:val="ListBullet"/>
-          </w:pPr>
-          <w:r>
-            <w:t>To easily apply any text formatting you see in this document with just a tap, on the Home tab of the ribbon, check out Styles. This text uses the List Bullet style.</w:t>
-          </w:r>
-        </w:p>
-      </w:sdtContent>
-    </w:sdt>
-    <w:sdt>
-      <w:sdtPr>
-        <w:id w:val="720946933"/>
-        <w:placeholder>
-          <w:docPart w:val="5B95A717C4EF5E49AB76713892FC1F16"/>
-        </w:placeholder>
-        <w:temporary/>
-        <w:showingPlcHdr/>
-        <w15:appearance w15:val="hidden"/>
-      </w:sdtPr>
-      <w:sdtEndPr/>
-      <w:sdtContent>
-        <w:p>
-          <w:pPr>
-            <w:pStyle w:val="Heading1"/>
-          </w:pPr>
-          <w:r>
-            <w:t>Education</w:t>
-          </w:r>
-        </w:p>
-      </w:sdtContent>
-    </w:sdt>
     <w:p>
-      <w:sdt>
-        <w:sdtPr>
-          <w:id w:val="-1031102517"/>
-          <w:placeholder>
-            <w:docPart w:val="618D39AD6FF7904E98026184E956BE00"/>
-          </w:placeholder>
-          <w:temporary/>
-          <w:showingPlcHdr/>
-          <w15:appearance w15:val="hidden"/>
-        </w:sdtPr>
-        <w:sdtEndPr/>
-        <w:sdtContent>
-          <w:r>
-            <w:rPr>
-              <w:noProof/>
-            </w:rPr>
-            <w:t>You might want to include your GPA here and a brief summary of relevant coursework, awards, and honors.</w:t>
-          </w:r>
-        </w:sdtContent>
-      </w:sdt>
+      <w:pPr>
+        <w:pStyle w:val="ListBullet"/>
+        <w:numPr>
+          <w:ilvl w:val="0"/>
+          <w:numId w:val="0"/>
+        </w:numPr>
+        <w:ind w:left="216" w:hanging="216"/>
+      </w:pPr>
+      <w:r>
+        <w:t>XXXEXPERIENCEXXX</w:t>
+      </w:r>
     </w:p>
-    <w:sdt>
-      <w:sdtPr>
-        <w:id w:val="520597245"/>
-        <w:placeholder>
-          <w:docPart w:val="BC52E68C2D2D0C4399D4DC9B3C034B18"/>
-        </w:placeholder>
-        <w:temporary/>
-        <w:showingPlcHdr/>
-        <w15:appearance w15:val="hidden"/>
-      </w:sdtPr>
-      <w:sdtEndPr/>
-      <w:sdtContent>
-        <w:p>
-          <w:pPr>
-            <w:pStyle w:val="Heading1"/>
-          </w:pPr>
-          <w:r>
-            <w:t>Awards and Acknowledgements</w:t>
-          </w:r>
-        </w:p>
-      </w:sdtContent>
-    </w:sdt>
-    <w:sdt>
-      <w:sdtPr>
-        <w:id w:val="982355526"/>
-        <w:placeholder>
-          <w:docPart w:val="BF3E2CF6C6DC054A8CDF889632C3FDEB"/>
-        </w:placeholder>
-        <w:temporary/>
-        <w:showingPlcHdr/>
-        <w15:appearance w15:val="hidden"/>
-      </w:sdtPr>
-      <w:sdtEndPr/>
-      <w:sdtContent>
-        <w:p>
-          <w:pPr>
-            <w:pStyle w:val="ListBullet"/>
-          </w:pPr>
-          <w:r>
-            <w:t>You delivered that big presentation to rave reviews. Don’t be shy about it now! This is the place to show how well you work and play with others.</w:t>
-          </w:r>
-        </w:p>
-        <w:p>
-          <w:pPr>
-            <w:pStyle w:val="ListBullet"/>
-          </w:pPr>
-          <w:r>
-            <w:rPr>
-              <w:noProof/>
-            </w:rPr>
-            <w:t>Are you president of your fraternity or sorority, head of the condo board, or a team lead for your favorite charity? You’re a natural leader–tell it like it is!</w:t>
-          </w:r>
-        </w:p>
-      </w:sdtContent>
-    </w:sdt>
+    <w:p>
+      <w:pPr>
+        <w:pStyle w:val="Heading1"/>
+      </w:pPr>
+      <w:r>
+        <w:t>PROFEssional Experience</w:t>
+      </w:r>
+    </w:p>
+    <w:p>
+      <w:r>
+        <w:t>XXX</w:t>
+      </w:r>
+      <w:r>
+        <w:t>PROFESSIONAL</w:t>
+      </w:r>
+      <w:bookmarkStart w:id="0" w:name="_GoBack"/>
+      <w:bookmarkEnd w:id="0"/>
+      <w:r>
+        <w:t>EXPERIENCE</w:t>
+      </w:r>
+      <w:r>
+        <w:t>XXX</w:t>
+      </w:r>
+    </w:p>
+    <w:p>
+      <w:pPr>
+        <w:pStyle w:val="Heading1"/>
+      </w:pPr>
+      <w:r>
+        <w:t>SKILLS</w:t>
+      </w:r>
+    </w:p>
+    <w:p>
+      <w:pPr>
+        <w:pStyle w:val="ListBullet"/>
+      </w:pPr>
+      <w:r>
+        <w:t>XXXSKILL1XXX</w:t>
+      </w:r>
+    </w:p>
+    <w:p>
+      <w:pPr>
+        <w:pStyle w:val="ListBullet"/>
+      </w:pPr>
+      <w:r>
+        <w:t>XXXSKILL2XXX</w:t>
+      </w:r>
+    </w:p>
     <w:sectPr>
       <w:headerReference w:type="default" r:id="rId8"/>
       <w:footerReference w:type="default" r:id="rId9"/>
@@ -2458,32 +2345,6 @@
   <w:docParts>
     <w:docPart>
       <w:docPartPr>
-        <w:name w:val="4A85CDA52EDB8648BA83A17C951DF37F"/>
-        <w:category>
-          <w:name w:val="General"/>
-          <w:gallery w:val="placeholder"/>
-        </w:category>
-        <w:types>
-          <w:type w:val="bbPlcHdr"/>
-        </w:types>
-        <w:behaviors>
-          <w:behavior w:val="content"/>
-        </w:behaviors>
-        <w:guid w:val="{F7AB96B3-4F8A-2048-9D33-63C0CC6B7857}"/>
-      </w:docPartPr>
-      <w:docPartBody>
-        <w:p>
-          <w:pPr>
-            <w:pStyle w:val="4A85CDA52EDB8648BA83A17C951DF37F"/>
-          </w:pPr>
-          <w:r>
-            <w:t>Objective</w:t>
-          </w:r>
-        </w:p>
-      </w:docPartBody>
-    </w:docPart>
-    <w:docPart>
-      <w:docPartPr>
         <w:name w:val="F064209FE9A59B4D852C784D78641B0E"/>
         <w:category>
           <w:name w:val="General"/>
@@ -2504,210 +2365,6 @@
           </w:pPr>
           <w:r>
             <w:t>Experience</w:t>
-          </w:r>
-        </w:p>
-      </w:docPartBody>
-    </w:docPart>
-    <w:docPart>
-      <w:docPartPr>
-        <w:name w:val="37A32A9BFCF3234C90EAEB64E58766F2"/>
-        <w:category>
-          <w:name w:val="General"/>
-          <w:gallery w:val="placeholder"/>
-        </w:category>
-        <w:types>
-          <w:type w:val="bbPlcHdr"/>
-        </w:types>
-        <w:behaviors>
-          <w:behavior w:val="content"/>
-        </w:behaviors>
-        <w:guid w:val="{036AABD4-0CFC-A440-BF30-6ADDBDB21148}"/>
-      </w:docPartPr>
-      <w:docPartBody>
-        <w:p>
-          <w:pPr>
-            <w:pStyle w:val="37A32A9BFCF3234C90EAEB64E58766F2"/>
-          </w:pPr>
-          <w:r>
-            <w:t>Name of Employer</w:t>
-          </w:r>
-        </w:p>
-      </w:docPartBody>
-    </w:docPart>
-    <w:docPart>
-      <w:docPartPr>
-        <w:name w:val="978C1B9ED9D36C45906AB502316FCB08"/>
-        <w:category>
-          <w:name w:val="General"/>
-          <w:gallery w:val="placeholder"/>
-        </w:category>
-        <w:types>
-          <w:type w:val="bbPlcHdr"/>
-        </w:types>
-        <w:behaviors>
-          <w:behavior w:val="content"/>
-        </w:behaviors>
-        <w:guid w:val="{BA27B274-9D8A-1F44-89AE-8FB61125C0BF}"/>
-      </w:docPartPr>
-      <w:docPartBody>
-        <w:p>
-          <w:pPr>
-            <w:pStyle w:val="978C1B9ED9D36C45906AB502316FCB08"/>
-          </w:pPr>
-          <w:r>
-            <w:t>Job Title | Dates of Employment</w:t>
-          </w:r>
-        </w:p>
-      </w:docPartBody>
-    </w:docPart>
-    <w:docPart>
-      <w:docPartPr>
-        <w:name w:val="19C876666DF80747859E29709C45CE0A"/>
-        <w:category>
-          <w:name w:val="General"/>
-          <w:gallery w:val="placeholder"/>
-        </w:category>
-        <w:types>
-          <w:type w:val="bbPlcHdr"/>
-        </w:types>
-        <w:behaviors>
-          <w:behavior w:val="content"/>
-        </w:behaviors>
-        <w:guid w:val="{292A2365-3CED-BD46-92B9-57A3E8CC8E9C}"/>
-      </w:docPartPr>
-      <w:docPartBody>
-        <w:p>
-          <w:pPr>
-            <w:pStyle w:val="ListBullet"/>
-          </w:pPr>
-          <w:r>
-            <w:t>This is the place for a brief summary of your key responsibilities and most stellar accomplishments.</w:t>
-          </w:r>
-        </w:p>
-        <w:p>
-          <w:pPr>
-            <w:pStyle w:val="19C876666DF80747859E29709C45CE0A"/>
-          </w:pPr>
-          <w:r>
-            <w:t>To easily apply any text formatting you see in this document with just a tap, on the Home tab of the ribbon, check out Styles. This text uses the List Bullet style.</w:t>
-          </w:r>
-        </w:p>
-      </w:docPartBody>
-    </w:docPart>
-    <w:docPart>
-      <w:docPartPr>
-        <w:name w:val="5B95A717C4EF5E49AB76713892FC1F16"/>
-        <w:category>
-          <w:name w:val="General"/>
-          <w:gallery w:val="placeholder"/>
-        </w:category>
-        <w:types>
-          <w:type w:val="bbPlcHdr"/>
-        </w:types>
-        <w:behaviors>
-          <w:behavior w:val="content"/>
-        </w:behaviors>
-        <w:guid w:val="{7FD23402-A092-E840-A425-3D8A76DAE5D1}"/>
-      </w:docPartPr>
-      <w:docPartBody>
-        <w:p>
-          <w:pPr>
-            <w:pStyle w:val="5B95A717C4EF5E49AB76713892FC1F16"/>
-          </w:pPr>
-          <w:r>
-            <w:t>Education</w:t>
-          </w:r>
-        </w:p>
-      </w:docPartBody>
-    </w:docPart>
-    <w:docPart>
-      <w:docPartPr>
-        <w:name w:val="618D39AD6FF7904E98026184E956BE00"/>
-        <w:category>
-          <w:name w:val="General"/>
-          <w:gallery w:val="placeholder"/>
-        </w:category>
-        <w:types>
-          <w:type w:val="bbPlcHdr"/>
-        </w:types>
-        <w:behaviors>
-          <w:behavior w:val="content"/>
-        </w:behaviors>
-        <w:guid w:val="{16C3B16E-5883-4F43-9537-37C8D38245E4}"/>
-      </w:docPartPr>
-      <w:docPartBody>
-        <w:p>
-          <w:pPr>
-            <w:pStyle w:val="618D39AD6FF7904E98026184E956BE00"/>
-          </w:pPr>
-          <w:r>
-            <w:rPr>
-              <w:noProof/>
-            </w:rPr>
-            <w:t>You might want to include your GPA here and a brief summary of relevant coursework, awards, and honors.</w:t>
-          </w:r>
-        </w:p>
-      </w:docPartBody>
-    </w:docPart>
-    <w:docPart>
-      <w:docPartPr>
-        <w:name w:val="BC52E68C2D2D0C4399D4DC9B3C034B18"/>
-        <w:category>
-          <w:name w:val="General"/>
-          <w:gallery w:val="placeholder"/>
-        </w:category>
-        <w:types>
-          <w:type w:val="bbPlcHdr"/>
-        </w:types>
-        <w:behaviors>
-          <w:behavior w:val="content"/>
-        </w:behaviors>
-        <w:guid w:val="{803F090E-D615-C042-B292-E99EEA07034A}"/>
-      </w:docPartPr>
-      <w:docPartBody>
-        <w:p>
-          <w:pPr>
-            <w:pStyle w:val="BC52E68C2D2D0C4399D4DC9B3C034B18"/>
-          </w:pPr>
-          <w:r>
-            <w:t>Awards and Acknowledgements</w:t>
-          </w:r>
-        </w:p>
-      </w:docPartBody>
-    </w:docPart>
-    <w:docPart>
-      <w:docPartPr>
-        <w:name w:val="BF3E2CF6C6DC054A8CDF889632C3FDEB"/>
-        <w:category>
-          <w:name w:val="General"/>
-          <w:gallery w:val="placeholder"/>
-        </w:category>
-        <w:types>
-          <w:type w:val="bbPlcHdr"/>
-        </w:types>
-        <w:behaviors>
-          <w:behavior w:val="content"/>
-        </w:behaviors>
-        <w:guid w:val="{23786E07-9449-7949-992E-E33749B6AF6F}"/>
-      </w:docPartPr>
-      <w:docPartBody>
-        <w:p>
-          <w:pPr>
-            <w:pStyle w:val="ListBullet"/>
-          </w:pPr>
-          <w:r>
-            <w:t>You delivered that big presentation to rave reviews. Don’t be shy about it now! This is the place to show how well you work and play with others.</w:t>
-          </w:r>
-        </w:p>
-        <w:p>
-          <w:pPr>
-            <w:pStyle w:val="BF3E2CF6C6DC054A8CDF889632C3FDEB"/>
-          </w:pPr>
-          <w:r>
-            <w:rPr>
-              <w:noProof/>
-            </w:rPr>
-            <w:t>Are you president of your fraternity or sorority, head of the condo board, or a team lead for your favorite charity? You’re a natural leader–tell it like it is!</w:t>
           </w:r>
         </w:p>
       </w:docPartBody>
@@ -2913,6 +2570,8 @@
   </w:compat>
   <w:rsids>
     <w:rsidRoot w:val="00B5027C"/>
+    <w:rsid w:val="000855F2"/>
+    <w:rsid w:val="001459E7"/>
     <w:rsid w:val="001630A2"/>
     <w:rsid w:val="004B1047"/>
     <w:rsid w:val="007936F0"/>
@@ -3695,7 +3354,7 @@
 </file>
 
 <file path=customXml/itemProps1.xml><?xml version="1.0" encoding="utf-8"?>
-<ds:datastoreItem xmlns:ds="http://schemas.openxmlformats.org/officeDocument/2006/customXml" ds:itemID="{395D3358-AB15-4541-A824-DE30032A1842}">
+<ds:datastoreItem xmlns:ds="http://schemas.openxmlformats.org/officeDocument/2006/customXml" ds:itemID="{1AE73374-4EF3-3441-A997-5955A9512D6E}">
   <ds:schemaRefs>
     <ds:schemaRef ds:uri="http://schemas.openxmlformats.org/officeDocument/2006/bibliography"/>
   </ds:schemaRefs>

</xml_diff>